<commit_message>
Added latest project documents
</commit_message>
<xml_diff>
--- a/project-docs/CMSC447_Team3_CodePods_SDD.docx
+++ b/project-docs/CMSC447_Team3_CodePods_SDD.docx
@@ -5292,12 +5292,12 @@
             <wp:inline distB="19050" distT="19050" distL="19050" distR="19050">
               <wp:extent cx="3048000" cy="3124200"/>
               <wp:effectExtent b="0" l="0" r="0" t="0"/>
-              <wp:docPr id="2" name="image8.png"/>
+              <wp:docPr id="2" name="image5.png"/>
               <a:graphic>
                 <a:graphicData uri="http://schemas.openxmlformats.org/drawingml/2006/picture">
                   <pic:pic>
                     <pic:nvPicPr>
-                      <pic:cNvPr id="0" name="image8.png"/>
+                      <pic:cNvPr id="0" name="image5.png"/>
                       <pic:cNvPicPr preferRelativeResize="0"/>
                     </pic:nvPicPr>
                     <pic:blipFill>
@@ -7114,12 +7114,12 @@
             <wp:inline distB="19050" distT="19050" distL="19050" distR="19050">
               <wp:extent cx="5829300" cy="5016500"/>
               <wp:effectExtent b="0" l="0" r="0" t="0"/>
-              <wp:docPr id="1" name="image7.png"/>
+              <wp:docPr id="1" name="image3.png"/>
               <a:graphic>
                 <a:graphicData uri="http://schemas.openxmlformats.org/drawingml/2006/picture">
                   <pic:pic>
                     <pic:nvPicPr>
-                      <pic:cNvPr id="0" name="image7.png"/>
+                      <pic:cNvPr id="0" name="image3.png"/>
                       <pic:cNvPicPr preferRelativeResize="0"/>
                     </pic:nvPicPr>
                     <pic:blipFill>
@@ -7246,12 +7246,12 @@
             <wp:inline distB="19050" distT="19050" distL="19050" distR="19050">
               <wp:extent cx="5829300" cy="2400300"/>
               <wp:effectExtent b="0" l="0" r="0" t="0"/>
-              <wp:docPr id="4" name="image10.png"/>
+              <wp:docPr id="4" name="image8.png"/>
               <a:graphic>
                 <a:graphicData uri="http://schemas.openxmlformats.org/drawingml/2006/picture">
                   <pic:pic>
                     <pic:nvPicPr>
-                      <pic:cNvPr id="0" name="image10.png"/>
+                      <pic:cNvPr id="0" name="image8.png"/>
                       <pic:cNvPicPr preferRelativeResize="0"/>
                     </pic:nvPicPr>
                     <pic:blipFill>
@@ -7516,7 +7516,7 @@
           <w:szCs w:val="24"/>
           <w:rtl w:val="0"/>
         </w:rPr>
-        <w:t xml:space="preserve">)t will be present a map (using Google Maps) and the options for statistics that are available to view. As the user interacts, a data handler will detect the changes and will package up the options selected and pass them to the API Gateway, resultant statistical data will then be passed to a data handler which will pass the data to a  visualizer that will render a heatmap layer, representing the data, on top of the current map. The daa handler will update the summary area of the client with important summary information for the current statistic and map area.</w:t>
+        <w:t xml:space="preserve">) will be present a map (using Google Maps) and the options for statistics that are available to view. As the user interacts, a data handler will detect the changes and will package up the options selected and pass them to the API Gateway, resultant statistical data will then be passed to a data handler which will pass the data to a  visualizer that will render a heatmap layer, representing the data, on top of the current map. The data handler will update the summary area of the client with important summary information for the current statistic and map area.</w:t>
       </w:r>
     </w:p>
     <w:p>
@@ -7567,12 +7567,12 @@
             <wp:inline distB="19050" distT="19050" distL="19050" distR="19050">
               <wp:extent cx="5829300" cy="2857500"/>
               <wp:effectExtent b="0" l="0" r="0" t="0"/>
-              <wp:docPr id="3" name="image9.png"/>
+              <wp:docPr id="3" name="image6.png"/>
               <a:graphic>
                 <a:graphicData uri="http://schemas.openxmlformats.org/drawingml/2006/picture">
                   <pic:pic>
                     <pic:nvPicPr>
-                      <pic:cNvPr id="0" name="image9.png"/>
+                      <pic:cNvPr id="0" name="image6.png"/>
                       <pic:cNvPicPr preferRelativeResize="0"/>
                     </pic:nvPicPr>
                     <pic:blipFill>

</xml_diff>